<commit_message>
homography: use new phillies/temple example
</commit_message>
<xml_diff>
--- a/homography/script.docx
+++ b/homography/script.docx
@@ -7,10 +7,22 @@
         <w:spacing w:line="276" w:lineRule="auto"/>
       </w:pPr>
       <w:r>
-        <w:t>So, I’m sure some of you will remember this game. It’s called Stack, where the object is to stack these thin blocks on top of each other, as high as you can go. If your block is just a little bit off, that part of it falls off.</w:t>
-      </w:r>
-      <w:r>
-        <w:t xml:space="preserve"> Some of you may even know that there was an AR, augmented reality, version of this game made by the same company. The premise was the same, with the gimmick that the stack could now live in the real world with you.</w:t>
+        <w:t xml:space="preserve">So, I’m sure some of you will remember this game. It’s called Stack, where the </w:t>
+      </w:r>
+      <w:r>
+        <w:t>object</w:t>
+      </w:r>
+      <w:r>
+        <w:t xml:space="preserve"> is to stack these thin blocks on top of each other, as high as you can go. If your block is just a little bit off, that part of it falls off.</w:t>
+      </w:r>
+      <w:r>
+        <w:t xml:space="preserve"> Some of you may even know that there was an AR, augmented reality, version of this game. The premise </w:t>
+      </w:r>
+      <w:r>
+        <w:t>is</w:t>
+      </w:r>
+      <w:r>
+        <w:t xml:space="preserve"> the same, with the gimmick that the stack could now live in the real world with you.</w:t>
       </w:r>
       <w:r>
         <w:t xml:space="preserve"> Cool way to waste some time, I guess. If you like games like that. </w:t>
@@ -19,7 +31,22 @@
         <w:t>But, have you ever wondered how this actually works? How does your phone know where the table is?</w:t>
       </w:r>
       <w:r>
-        <w:t xml:space="preserve"> How do the stacks warp to fit your environment?</w:t>
+        <w:t xml:space="preserve"> How do the stacks warp </w:t>
+      </w:r>
+      <w:r>
+        <w:t xml:space="preserve">and contort </w:t>
+      </w:r>
+      <w:r>
+        <w:t xml:space="preserve">to </w:t>
+      </w:r>
+      <w:r>
+        <w:t>make it look like it’s on your desk?</w:t>
+      </w:r>
+      <w:r>
+        <w:t xml:space="preserve"> Same thing the snapchat dancing hotdog filter. H</w:t>
+      </w:r>
+      <w:r>
+        <w:t xml:space="preserve">ow does the app know how big or small to make Mr. Hotdog? </w:t>
       </w:r>
     </w:p>
     <w:p>
@@ -61,7 +88,13 @@
         <w:t>, such that it conforms to a specific perspective.</w:t>
       </w:r>
       <w:r>
-        <w:t xml:space="preserve"> In this case, it tells the stack how to warp itself to look like it’s sitting on your desk.</w:t>
+        <w:t xml:space="preserve"> In this case, it tells the stack</w:t>
+      </w:r>
+      <w:r>
+        <w:t xml:space="preserve"> (or Mr. Hotdog)</w:t>
+      </w:r>
+      <w:r>
+        <w:t xml:space="preserve"> how to warp itself to look like it’s sitting on your desk.</w:t>
       </w:r>
     </w:p>
     <w:p>
@@ -304,7 +337,11 @@
         <w:t xml:space="preserve">-hat is a vector [1, 0] and j-hat is a vector [0, 1], </w:t>
       </w:r>
       <w:r>
-        <w:t>all we need to do is apply the transformation we’d like to apply</w:t>
+        <w:t xml:space="preserve">all we need to do is apply the transformation we’d like to </w:t>
+      </w:r>
+      <w:r>
+        <w:lastRenderedPageBreak/>
+        <w:t>apply</w:t>
       </w:r>
       <w:r>
         <w:t xml:space="preserve">, and then multiply the original vector, [2, 3], by where </w:t>
@@ -318,11 +355,7 @@
         <w:t>-hat and j-hat ended up.</w:t>
       </w:r>
       <w:r>
-        <w:t xml:space="preserve"> Let’s just </w:t>
-      </w:r>
-      <w:r>
-        <w:lastRenderedPageBreak/>
-        <w:t xml:space="preserve">say </w:t>
+        <w:t xml:space="preserve"> Let’s just say </w:t>
       </w:r>
       <w:proofErr w:type="spellStart"/>
       <w:r>
@@ -439,8 +472,95 @@
       <w:pPr>
         <w:spacing w:line="276" w:lineRule="auto"/>
       </w:pPr>
-      <w:r>
-        <w:t>This is what homography aims so solve.</w:t>
+    </w:p>
+    <w:p>
+      <w:pPr>
+        <w:spacing w:line="276" w:lineRule="auto"/>
+      </w:pPr>
+      <w:r>
+        <w:t>Well, that’s tricky to explain. For</w:t>
+      </w:r>
+      <w:r>
+        <w:t xml:space="preserve"> what is essentially a primer to linear algebra, finding a transformation matrix</w:t>
+      </w:r>
+      <w:r>
+        <w:t xml:space="preserve"> is well into the weeds. However, in the context of image manipulation, this is what </w:t>
+      </w:r>
+      <w:r>
+        <w:rPr>
+          <w:b/>
+          <w:bCs/>
+        </w:rPr>
+        <w:t>homography</w:t>
+      </w:r>
+      <w:r>
+        <w:t xml:space="preserve"> aims to solve.</w:t>
+      </w:r>
+      <w:r>
+        <w:t xml:space="preserve"> </w:t>
+      </w:r>
+    </w:p>
+    <w:p>
+      <w:pPr>
+        <w:spacing w:line="276" w:lineRule="auto"/>
+      </w:pPr>
+    </w:p>
+    <w:p>
+      <w:pPr>
+        <w:spacing w:line="276" w:lineRule="auto"/>
+      </w:pPr>
+      <w:r>
+        <w:t>Let’s go back to our example from</w:t>
+      </w:r>
+      <w:r>
+        <w:t xml:space="preserve"> the beginning.</w:t>
+      </w:r>
+      <w:r>
+        <w:t xml:space="preserve"> I have those two images of my coffee machine, taken from different perspectives. If we take a common point between these images, say, the control knob</w:t>
+      </w:r>
+      <w:r>
+        <w:t>, what we’re doing is setting up a starting vector, and a transformed vector.</w:t>
+      </w:r>
+      <w:r>
+        <w:t xml:space="preserve"> </w:t>
+      </w:r>
+      <w:r>
+        <w:t>Now we’re stuck with the same issue as before</w:t>
+      </w:r>
+      <w:r>
+        <w:t xml:space="preserve">. We have two vectors, but we don’t know the transformation matrix. </w:t>
+      </w:r>
+      <w:r>
+        <w:t>Turns out, we can apply a special formula</w:t>
+      </w:r>
+      <w:r>
+        <w:t xml:space="preserve">, shown on the screen, to generate the matrix needed to do the homography calculation. The reasoning behind why </w:t>
+      </w:r>
+      <w:r>
+        <w:rPr>
+          <w:i/>
+          <w:iCs/>
+        </w:rPr>
+        <w:t>this</w:t>
+      </w:r>
+      <w:r>
+        <w:t xml:space="preserve"> matrix in particular is needed is long and complicated, but if you’re interested, let me know and I’ll point you in the right direction.</w:t>
+      </w:r>
+    </w:p>
+    <w:p>
+      <w:pPr>
+        <w:spacing w:line="276" w:lineRule="auto"/>
+      </w:pPr>
+    </w:p>
+    <w:p>
+      <w:pPr>
+        <w:spacing w:line="276" w:lineRule="auto"/>
+      </w:pPr>
+      <w:r>
+        <w:t xml:space="preserve">One of the requirements of homography is that we need at least four of </w:t>
+      </w:r>
+      <w:r>
+        <w:t xml:space="preserve">these points.  </w:t>
       </w:r>
     </w:p>
     <w:sectPr>

</xml_diff>

<commit_message>
script: not sure what changed?
</commit_message>
<xml_diff>
--- a/homography/script.docx
+++ b/homography/script.docx
@@ -212,13 +212,31 @@
         <w:t xml:space="preserve"> a ray that always goes from the origin to a point. That point where the vector ends up is how we label the vector. So, for example, </w:t>
       </w:r>
       <w:r>
-        <w:t>we have a vector that points to the location (2, 3)</w:t>
+        <w:t>we have a vector that points to the location (</w:t>
+      </w:r>
+      <w:r>
+        <w:t>1</w:t>
+      </w:r>
+      <w:r>
+        <w:t xml:space="preserve">, </w:t>
+      </w:r>
+      <w:r>
+        <w:t>2</w:t>
+      </w:r>
+      <w:r>
+        <w:t>)</w:t>
       </w:r>
       <w:r>
         <w:t>. We label this vector with the x value on top</w:t>
       </w:r>
       <w:r>
-        <w:t xml:space="preserve">—2—and </w:t>
+        <w:t>—</w:t>
+      </w:r>
+      <w:r>
+        <w:t>1</w:t>
+      </w:r>
+      <w:r>
+        <w:t xml:space="preserve">—and </w:t>
       </w:r>
       <w:r>
         <w:t>the y value</w:t>
@@ -233,7 +251,13 @@
         <w:t>the bottom</w:t>
       </w:r>
       <w:r>
-        <w:t>—3--</w:t>
+        <w:t>—</w:t>
+      </w:r>
+      <w:r>
+        <w:t>2</w:t>
+      </w:r>
+      <w:r>
+        <w:t>--</w:t>
       </w:r>
       <w:r>
         <w:t xml:space="preserve"> </w:t>
@@ -340,10 +364,28 @@
         <w:t xml:space="preserve">vector </w:t>
       </w:r>
       <w:r>
-        <w:t>[2, 3].</w:t>
-      </w:r>
-      <w:r>
-        <w:t xml:space="preserve"> All this vector says is that it is 2 times </w:t>
+        <w:t>[</w:t>
+      </w:r>
+      <w:r>
+        <w:t>1</w:t>
+      </w:r>
+      <w:r>
+        <w:t>,</w:t>
+      </w:r>
+      <w:r>
+        <w:t xml:space="preserve"> 2</w:t>
+      </w:r>
+      <w:r>
+        <w:t>].</w:t>
+      </w:r>
+      <w:r>
+        <w:t xml:space="preserve"> All this vector says is that it is </w:t>
+      </w:r>
+      <w:r>
+        <w:t>1</w:t>
+      </w:r>
+      <w:r>
+        <w:t xml:space="preserve"> times </w:t>
       </w:r>
       <w:proofErr w:type="spellStart"/>
       <w:r>
@@ -364,7 +406,13 @@
         <w:t>plus</w:t>
       </w:r>
       <w:r>
-        <w:t xml:space="preserve"> 3 times j-hat.</w:t>
+        <w:t xml:space="preserve"> </w:t>
+      </w:r>
+      <w:r>
+        <w:t>2</w:t>
+      </w:r>
+      <w:r>
+        <w:t xml:space="preserve"> times j-hat.</w:t>
       </w:r>
       <w:r>
         <w:t xml:space="preserve"> Assuming </w:t>
@@ -388,7 +436,19 @@
         <w:t xml:space="preserve"> transformation</w:t>
       </w:r>
       <w:r>
-        <w:t xml:space="preserve">, and then multiply the original vector, [2, 3], by where </w:t>
+        <w:t>, and then multiply the original vector, [</w:t>
+      </w:r>
+      <w:r>
+        <w:t>1</w:t>
+      </w:r>
+      <w:r>
+        <w:t xml:space="preserve">, </w:t>
+      </w:r>
+      <w:r>
+        <w:t>2</w:t>
+      </w:r>
+      <w:r>
+        <w:t xml:space="preserve">], by where </w:t>
       </w:r>
       <w:proofErr w:type="spellStart"/>
       <w:r>
@@ -410,16 +470,37 @@
         <w:t xml:space="preserve">-hat and j-hat end up at </w:t>
       </w:r>
       <w:r>
-        <w:t xml:space="preserve">[1, -1] and </w:t>
-      </w:r>
-      <w:r>
-        <w:t xml:space="preserve">[2, -1] respectively. </w:t>
+        <w:t>[</w:t>
+      </w:r>
+      <w:r>
+        <w:t>3</w:t>
+      </w:r>
+      <w:r>
+        <w:t xml:space="preserve">, </w:t>
+      </w:r>
+      <w:r>
+        <w:t>0</w:t>
+      </w:r>
+      <w:r>
+        <w:t xml:space="preserve">] and </w:t>
+      </w:r>
+      <w:r>
+        <w:t xml:space="preserve">[2, </w:t>
+      </w:r>
+      <w:r>
+        <w:t>2</w:t>
+      </w:r>
+      <w:r>
+        <w:t xml:space="preserve">] respectively. </w:t>
       </w:r>
       <w:r>
         <w:t xml:space="preserve">What we do now is similar to how we got the vector in the first place: we multiply </w:t>
       </w:r>
       <w:r>
-        <w:t xml:space="preserve">2 by the transformed </w:t>
+        <w:t>1</w:t>
+      </w:r>
+      <w:r>
+        <w:t xml:space="preserve"> by the transformed </w:t>
       </w:r>
       <w:proofErr w:type="spellStart"/>
       <w:r>
@@ -427,19 +508,43 @@
       </w:r>
       <w:proofErr w:type="spellEnd"/>
       <w:r>
-        <w:t xml:space="preserve">-hat, [1, -1], </w:t>
+        <w:t>-hat, [</w:t>
+      </w:r>
+      <w:r>
+        <w:t>3</w:t>
+      </w:r>
+      <w:r>
+        <w:t xml:space="preserve">, </w:t>
+      </w:r>
+      <w:r>
+        <w:t>0</w:t>
+      </w:r>
+      <w:r>
+        <w:t xml:space="preserve">], </w:t>
       </w:r>
       <w:r>
         <w:t>then add</w:t>
       </w:r>
       <w:r>
-        <w:t xml:space="preserve"> 3 </w:t>
+        <w:t xml:space="preserve"> </w:t>
+      </w:r>
+      <w:r>
+        <w:t>2</w:t>
+      </w:r>
+      <w:r>
+        <w:t xml:space="preserve"> </w:t>
       </w:r>
       <w:r>
         <w:t>times</w:t>
       </w:r>
       <w:r>
-        <w:t xml:space="preserve"> the transformed j-hat [2, -1]</w:t>
+        <w:t xml:space="preserve"> the transformed j-hat [2, </w:t>
+      </w:r>
+      <w:r>
+        <w:t>2</w:t>
+      </w:r>
+      <w:r>
+        <w:t>]</w:t>
       </w:r>
       <w:r>
         <w:t xml:space="preserve">. </w:t>
@@ -448,7 +553,43 @@
         <w:t xml:space="preserve">That’s </w:t>
       </w:r>
       <w:r>
-        <w:t xml:space="preserve">[2, -2] plus [6, -3], giving us a final vector of [8, -5]. </w:t>
+        <w:t>[</w:t>
+      </w:r>
+      <w:r>
+        <w:t>3</w:t>
+      </w:r>
+      <w:r>
+        <w:t xml:space="preserve">, </w:t>
+      </w:r>
+      <w:r>
+        <w:t>0</w:t>
+      </w:r>
+      <w:r>
+        <w:t>] plus [</w:t>
+      </w:r>
+      <w:r>
+        <w:t>4</w:t>
+      </w:r>
+      <w:r>
+        <w:t>, -</w:t>
+      </w:r>
+      <w:r>
+        <w:t>4</w:t>
+      </w:r>
+      <w:r>
+        <w:t>], giving us a final vector of [</w:t>
+      </w:r>
+      <w:r>
+        <w:t>7</w:t>
+      </w:r>
+      <w:r>
+        <w:t>, -</w:t>
+      </w:r>
+      <w:r>
+        <w:t>4</w:t>
+      </w:r>
+      <w:r>
+        <w:t xml:space="preserve">]. </w:t>
       </w:r>
       <w:r>
         <w:t>What this means is that for any linear transformation,</w:t>

</xml_diff>

<commit_message>
script & audfile ???
</commit_message>
<xml_diff>
--- a/homography/script.docx
+++ b/homography/script.docx
@@ -571,7 +571,7 @@
         <w:t>4</w:t>
       </w:r>
       <w:r>
-        <w:t>, -</w:t>
+        <w:t xml:space="preserve">, </w:t>
       </w:r>
       <w:r>
         <w:t>4</w:t>
@@ -583,7 +583,7 @@
         <w:t>7</w:t>
       </w:r>
       <w:r>
-        <w:t>, -</w:t>
+        <w:t xml:space="preserve">, </w:t>
       </w:r>
       <w:r>
         <w:t>4</w:t>

</xml_diff>

<commit_message>
script & audfile: factual error
</commit_message>
<xml_diff>
--- a/homography/script.docx
+++ b/homography/script.docx
@@ -485,7 +485,13 @@
         <w:t xml:space="preserve">] and </w:t>
       </w:r>
       <w:r>
-        <w:t xml:space="preserve">[2, </w:t>
+        <w:t>[</w:t>
+      </w:r>
+      <w:r>
+        <w:t>1</w:t>
+      </w:r>
+      <w:r>
+        <w:t xml:space="preserve">, </w:t>
       </w:r>
       <w:r>
         <w:t>2</w:t>
@@ -538,7 +544,13 @@
         <w:t>times</w:t>
       </w:r>
       <w:r>
-        <w:t xml:space="preserve"> the transformed j-hat [2, </w:t>
+        <w:t xml:space="preserve"> the transformed j-hat [</w:t>
+      </w:r>
+      <w:r>
+        <w:t>1</w:t>
+      </w:r>
+      <w:r>
+        <w:t xml:space="preserve">, </w:t>
       </w:r>
       <w:r>
         <w:t>2</w:t>
@@ -568,27 +580,27 @@
         <w:t>] plus [</w:t>
       </w:r>
       <w:r>
+        <w:t>2</w:t>
+      </w:r>
+      <w:r>
+        <w:t>,</w:t>
+      </w:r>
+      <w:r>
+        <w:t xml:space="preserve"> 4</w:t>
+      </w:r>
+      <w:r>
+        <w:t>], giving us a final vector of [</w:t>
+      </w:r>
+      <w:r>
+        <w:t>5</w:t>
+      </w:r>
+      <w:r>
+        <w:t xml:space="preserve">, </w:t>
+      </w:r>
+      <w:r>
         <w:t>4</w:t>
       </w:r>
       <w:r>
-        <w:t xml:space="preserve">, </w:t>
-      </w:r>
-      <w:r>
-        <w:t>4</w:t>
-      </w:r>
-      <w:r>
-        <w:t>], giving us a final vector of [</w:t>
-      </w:r>
-      <w:r>
-        <w:t>7</w:t>
-      </w:r>
-      <w:r>
-        <w:t xml:space="preserve">, </w:t>
-      </w:r>
-      <w:r>
-        <w:t>4</w:t>
-      </w:r>
-      <w:r>
         <w:t xml:space="preserve">]. </w:t>
       </w:r>
       <w:r>
@@ -616,6 +628,9 @@
       <w:pPr>
         <w:spacing w:line="276" w:lineRule="auto"/>
       </w:pPr>
+      <w:r>
+        <w:t xml:space="preserve">   </w:t>
+      </w:r>
     </w:p>
     <w:p>
       <w:pPr>
@@ -984,7 +999,19 @@
         <w:t xml:space="preserve">ier </w:t>
       </w:r>
       <w:r>
-        <w:t>eigenvector, [-1, 1].</w:t>
+        <w:t>eigenvector, [</w:t>
+      </w:r>
+      <w:r>
+        <w:t>-2</w:t>
+      </w:r>
+      <w:r>
+        <w:t xml:space="preserve">, </w:t>
+      </w:r>
+      <w:r>
+        <w:t>2</w:t>
+      </w:r>
+      <w:r>
+        <w:t>].</w:t>
       </w:r>
       <w:r>
         <w:t xml:space="preserve"> </w:t>

</xml_diff>